<commit_message>
vga report part update
</commit_message>
<xml_diff>
--- a/Report & presentation/rapport_li.docx
+++ b/Report & presentation/rapport_li.docx
@@ -1858,10 +1858,40 @@
           <w:sz w:val="26"/>
           <w:szCs w:val="26"/>
         </w:rPr>
-        <w:t xml:space="preserve">2.3 ALU (? </w:t>
-      </w:r>
+        <w:t>2.3 ALU (? i 2.1?)</w:t>
+      </w:r>
+    </w:p>
+    <w:p>
+      <w:pPr>
+        <w:rPr>
+          <w:color w:val="000000"/>
+        </w:rPr>
+      </w:pPr>
       <w:proofErr w:type="spellStart"/>
       <w:r>
+        <w:rPr>
+          <w:color w:val="000000"/>
+        </w:rPr>
+        <w:t>Awww</w:t>
+      </w:r>
+      <w:proofErr w:type="spellEnd"/>
+      <w:r>
+        <w:rPr>
+          <w:color w:val="000000"/>
+        </w:rPr>
+        <w:t xml:space="preserve"> crap </w:t>
+      </w:r>
+    </w:p>
+    <w:p>
+      <w:pPr>
+        <w:rPr>
+          <w:color w:val="000000"/>
+        </w:rPr>
+      </w:pPr>
+    </w:p>
+    <w:p>
+      <w:pPr>
+        <w:pStyle w:val="Heading2"/>
         <w:rPr>
           <w:rFonts w:ascii="Helvetica" w:hAnsi="Helvetica"/>
           <w:i w:val="0"/>
@@ -1870,9 +1900,8 @@
           <w:sz w:val="26"/>
           <w:szCs w:val="26"/>
         </w:rPr>
-        <w:t>i</w:t>
-      </w:r>
-      <w:proofErr w:type="spellEnd"/>
+      </w:pPr>
+      <w:proofErr w:type="gramStart"/>
       <w:r>
         <w:rPr>
           <w:rFonts w:ascii="Helvetica" w:hAnsi="Helvetica"/>
@@ -1882,40 +1911,10 @@
           <w:sz w:val="26"/>
           <w:szCs w:val="26"/>
         </w:rPr>
-        <w:t xml:space="preserve"> 2.1?)</w:t>
-      </w:r>
-    </w:p>
-    <w:p>
-      <w:pPr>
-        <w:rPr>
-          <w:color w:val="000000"/>
-        </w:rPr>
-      </w:pPr>
+        <w:t xml:space="preserve">2.4 </w:t>
+      </w:r>
       <w:proofErr w:type="spellStart"/>
       <w:r>
-        <w:rPr>
-          <w:color w:val="000000"/>
-        </w:rPr>
-        <w:t>Awww</w:t>
-      </w:r>
-      <w:proofErr w:type="spellEnd"/>
-      <w:r>
-        <w:rPr>
-          <w:color w:val="000000"/>
-        </w:rPr>
-        <w:t xml:space="preserve"> crap </w:t>
-      </w:r>
-    </w:p>
-    <w:p>
-      <w:pPr>
-        <w:rPr>
-          <w:color w:val="000000"/>
-        </w:rPr>
-      </w:pPr>
-    </w:p>
-    <w:p>
-      <w:pPr>
-        <w:pStyle w:val="Heading2"/>
         <w:rPr>
           <w:rFonts w:ascii="Helvetica" w:hAnsi="Helvetica"/>
           <w:i w:val="0"/>
@@ -1924,8 +1923,10 @@
           <w:sz w:val="26"/>
           <w:szCs w:val="26"/>
         </w:rPr>
-      </w:pPr>
-      <w:proofErr w:type="gramStart"/>
+        <w:t>Fifo</w:t>
+      </w:r>
+      <w:proofErr w:type="spellEnd"/>
+      <w:proofErr w:type="gramEnd"/>
       <w:r>
         <w:rPr>
           <w:rFonts w:ascii="Helvetica" w:hAnsi="Helvetica"/>
@@ -1935,10 +1936,32 @@
           <w:sz w:val="26"/>
           <w:szCs w:val="26"/>
         </w:rPr>
-        <w:t xml:space="preserve">2.4 </w:t>
-      </w:r>
-      <w:proofErr w:type="spellStart"/>
-      <w:r>
+        <w:t xml:space="preserve"> queue</w:t>
+      </w:r>
+    </w:p>
+    <w:p>
+      <w:pPr>
+        <w:rPr>
+          <w:color w:val="000000"/>
+        </w:rPr>
+      </w:pPr>
+      <w:r>
+        <w:rPr>
+          <w:color w:val="000000"/>
+        </w:rPr>
+        <w:t>Stuff</w:t>
+      </w:r>
+    </w:p>
+    <w:p>
+      <w:pPr>
+        <w:rPr>
+          <w:color w:val="000000"/>
+        </w:rPr>
+      </w:pPr>
+    </w:p>
+    <w:p>
+      <w:pPr>
+        <w:pStyle w:val="Heading2"/>
         <w:rPr>
           <w:rFonts w:ascii="Helvetica" w:hAnsi="Helvetica"/>
           <w:i w:val="0"/>
@@ -1947,10 +1970,7 @@
           <w:sz w:val="26"/>
           <w:szCs w:val="26"/>
         </w:rPr>
-        <w:t>Fifo</w:t>
-      </w:r>
-      <w:proofErr w:type="spellEnd"/>
-      <w:proofErr w:type="gramEnd"/>
+      </w:pPr>
       <w:r>
         <w:rPr>
           <w:rFonts w:ascii="Helvetica" w:hAnsi="Helvetica"/>
@@ -1960,20 +1980,28 @@
           <w:sz w:val="26"/>
           <w:szCs w:val="26"/>
         </w:rPr>
-        <w:t xml:space="preserve"> queue</w:t>
-      </w:r>
-    </w:p>
-    <w:p>
-      <w:pPr>
-        <w:rPr>
-          <w:color w:val="000000"/>
-        </w:rPr>
-      </w:pPr>
-      <w:r>
-        <w:rPr>
-          <w:color w:val="000000"/>
-        </w:rPr>
-        <w:t>Stuff</w:t>
+        <w:t>2.5 Input</w:t>
+      </w:r>
+    </w:p>
+    <w:p>
+      <w:pPr>
+        <w:rPr>
+          <w:color w:val="000000"/>
+        </w:rPr>
+      </w:pPr>
+      <w:proofErr w:type="spellStart"/>
+      <w:r>
+        <w:rPr>
+          <w:color w:val="000000"/>
+        </w:rPr>
+        <w:t>Fbart</w:t>
+      </w:r>
+      <w:proofErr w:type="spellEnd"/>
+      <w:r>
+        <w:rPr>
+          <w:color w:val="000000"/>
+        </w:rPr>
+        <w:t xml:space="preserve"> dark magic here</w:t>
       </w:r>
     </w:p>
     <w:p>
@@ -2004,60 +2032,6 @@
           <w:sz w:val="26"/>
           <w:szCs w:val="26"/>
         </w:rPr>
-        <w:t>2.5 Input</w:t>
-      </w:r>
-    </w:p>
-    <w:p>
-      <w:pPr>
-        <w:rPr>
-          <w:color w:val="000000"/>
-        </w:rPr>
-      </w:pPr>
-      <w:proofErr w:type="spellStart"/>
-      <w:r>
-        <w:rPr>
-          <w:color w:val="000000"/>
-        </w:rPr>
-        <w:t>Fbart</w:t>
-      </w:r>
-      <w:proofErr w:type="spellEnd"/>
-      <w:r>
-        <w:rPr>
-          <w:color w:val="000000"/>
-        </w:rPr>
-        <w:t xml:space="preserve"> dark magic here</w:t>
-      </w:r>
-    </w:p>
-    <w:p>
-      <w:pPr>
-        <w:rPr>
-          <w:color w:val="000000"/>
-        </w:rPr>
-      </w:pPr>
-    </w:p>
-    <w:p>
-      <w:pPr>
-        <w:pStyle w:val="Heading2"/>
-        <w:rPr>
-          <w:rFonts w:ascii="Helvetica" w:hAnsi="Helvetica"/>
-          <w:i w:val="0"/>
-          <w:iCs w:val="0"/>
-          <w:color w:val="000000"/>
-          <w:sz w:val="26"/>
-          <w:szCs w:val="26"/>
-          <w:lang w:val="sv-SE"/>
-        </w:rPr>
-      </w:pPr>
-      <w:r>
-        <w:rPr>
-          <w:rFonts w:ascii="Helvetica" w:hAnsi="Helvetica"/>
-          <w:i w:val="0"/>
-          <w:iCs w:val="0"/>
-          <w:color w:val="000000"/>
-          <w:sz w:val="26"/>
-          <w:szCs w:val="26"/>
-          <w:lang w:val="sv-SE"/>
-        </w:rPr>
         <w:t>2.6 Output</w:t>
       </w:r>
     </w:p>
@@ -2080,10 +2054,67 @@
           <w:color w:val="000000"/>
           <w:lang w:val="sv-SE"/>
         </w:rPr>
-        <w:t xml:space="preserve">För att alla data på skärm ska ses bra och tydligt ut, bestämde vi att visa varje data ska ha 5 pixel bredd och 7 pixel höjd. I så fall, kommer vi ha möjligt att visa 128 data per rad. </w:t>
-      </w:r>
-      <w:bookmarkStart w:id="0" w:name="_GoBack"/>
-      <w:bookmarkEnd w:id="0"/>
+        <w:t>För att alla data på skärm ska ses bra och tydligt ut, bestämde vi att visa varje data ska ha 5 pixel bredd och 7 pixel höjd. I så fall, kommer vi ha möj</w:t>
+      </w:r>
+      <w:r>
+        <w:rPr>
+          <w:color w:val="000000"/>
+          <w:lang w:val="sv-SE"/>
+        </w:rPr>
+        <w:t>ligt att visa 128 data per rad och vi behöver 7*64 = 448 rader för att visa 2</w:t>
+      </w:r>
+      <w:r>
+        <w:rPr>
+          <w:color w:val="000000"/>
+          <w:vertAlign w:val="superscript"/>
+          <w:lang w:val="sv-SE"/>
+        </w:rPr>
+        <w:t>13</w:t>
+      </w:r>
+      <w:r>
+        <w:rPr>
+          <w:color w:val="000000"/>
+          <w:lang w:val="sv-SE"/>
+        </w:rPr>
+        <w:t xml:space="preserve"> = 8192 adresser. </w:t>
+      </w:r>
+      <w:r>
+        <w:rPr>
+          <w:color w:val="000000"/>
+          <w:lang w:val="sv-SE"/>
+        </w:rPr>
+        <w:t>PixelSender skickar data till skärmen varje 5 klockor och upprepar detta för varje 128 data för 7 gånger, i så fall kan vi ha varje data med 5*7 pixel storlek.</w:t>
+      </w:r>
+      <w:r>
+        <w:rPr>
+          <w:color w:val="000000"/>
+          <w:lang w:val="sv-SE"/>
+        </w:rPr>
+        <w:t xml:space="preserve"> </w:t>
+      </w:r>
+    </w:p>
+    <w:p>
+      <w:pPr>
+        <w:rPr>
+          <w:color w:val="000000"/>
+          <w:lang w:val="sv-SE"/>
+        </w:rPr>
+      </w:pPr>
+    </w:p>
+    <w:p>
+      <w:pPr>
+        <w:rPr>
+          <w:color w:val="000000"/>
+          <w:lang w:val="sv-SE"/>
+        </w:rPr>
+      </w:pPr>
+      <w:r>
+        <w:rPr>
+          <w:color w:val="000000"/>
+          <w:lang w:val="sv-SE"/>
+        </w:rPr>
+        <w:t>På vårt skärm finns det också en ytan som kallas ”border area”. I denna yta visar vi vilken spelare vinner CoreWar.</w:t>
+      </w:r>
     </w:p>
     <w:p>
       <w:pPr>
@@ -2846,6 +2877,8 @@
         </w:rPr>
         <w:t xml:space="preserve">Assembler format? </w:t>
       </w:r>
+      <w:bookmarkStart w:id="0" w:name="_GoBack"/>
+      <w:bookmarkEnd w:id="0"/>
     </w:p>
     <w:p>
       <w:pPr>

</xml_diff>